<commit_message>
added typo found by TJ
</commit_message>
<xml_diff>
--- a/LabSheets/Week_08.docx
+++ b/LabSheets/Week_08.docx
@@ -2,7 +2,7 @@
 <file path=word/document.xml><?xml version="1.0" encoding="utf-8"?>
 <w:document xmlns:w="http://schemas.openxmlformats.org/wordprocessingml/2006/main" xmlns:m="http://schemas.openxmlformats.org/officeDocument/2006/math" xmlns:r="http://schemas.openxmlformats.org/officeDocument/2006/relationships" xmlns:o="urn:schemas-microsoft-com:office:office" xmlns:v="urn:schemas-microsoft-com:vml" xmlns:w10="urn:schemas-microsoft-com:office:word" xmlns:a="http://schemas.openxmlformats.org/drawingml/2006/main" xmlns:pic="http://schemas.openxmlformats.org/drawingml/2006/picture" xmlns:wp="http://schemas.openxmlformats.org/drawingml/2006/wordprocessingDrawing">
   <w:body>
-    <w:bookmarkStart w:id="21" w:name="week-8---linear-algebra"/>
+    <w:bookmarkStart w:id="week-8---linear-algebra" w:name="week-8---linear-algebra"/>
     <w:p>
       <w:pPr>
         <w:pStyle w:val="Heading1"/>
@@ -11,7 +11,7 @@
         <w:t xml:space="preserve">Week 8 - Linear Algebra</w:t>
       </w:r>
     </w:p>
-    <w:bookmarkEnd w:id="21"/>
+    <w:bookmarkEnd w:id="week-8---linear-algebra"/>
     <w:p>
       <w:r>
         <w:t xml:space="preserve">A YouTube playlist with all the videos for this lab sheet can be found</w:t>
@@ -19,7 +19,7 @@
       <w:r>
         <w:t xml:space="preserve"> </w:t>
       </w:r>
-      <w:hyperlink r:id="rId22">
+      <w:hyperlink r:id="link0">
         <w:r>
           <w:rPr>
             <w:rStyle w:val="Hyperlink"/>
@@ -49,9 +49,7 @@
           <w:ilvl w:val="0"/>
         </w:numPr>
       </w:pPr>
-      <w:r>
-        <w:cr/>
-      </w:r>
+      <w:br/>
       <m:oMathPara>
         <m:oMathParaPr>
           <m:jc m:val="center"/>
@@ -146,9 +144,7 @@
           </m:d>
         </m:oMath>
       </m:oMathPara>
-      <w:r>
-        <w:cr/>
-      </w:r>
+      <w:br/>
     </w:p>
     <w:p>
       <w:pPr>
@@ -177,9 +173,7 @@
           <w:ilvl w:val="0"/>
         </w:numPr>
       </w:pPr>
-      <w:r>
-        <w:cr/>
-      </w:r>
+      <w:br/>
       <m:oMathPara>
         <m:oMathParaPr>
           <m:jc m:val="center"/>
@@ -274,9 +268,7 @@
           </m:d>
         </m:oMath>
       </m:oMathPara>
-      <w:r>
-        <w:cr/>
-      </w:r>
+      <w:br/>
     </w:p>
     <w:p>
       <w:pPr>
@@ -285,9 +277,7 @@
           <w:ilvl w:val="0"/>
         </w:numPr>
       </w:pPr>
-      <w:r>
-        <w:cr/>
-      </w:r>
+      <w:br/>
       <m:oMathPara>
         <m:oMathParaPr>
           <m:jc m:val="center"/>
@@ -382,9 +372,7 @@
           </m:d>
         </m:oMath>
       </m:oMathPara>
-      <w:r>
-        <w:cr/>
-      </w:r>
+      <w:br/>
     </w:p>
     <w:p>
       <w:pPr>
@@ -404,9 +392,7 @@
           <w:ilvl w:val="0"/>
         </w:numPr>
       </w:pPr>
-      <w:r>
-        <w:cr/>
-      </w:r>
+      <w:br/>
       <m:oMathPara>
         <m:oMathParaPr>
           <m:jc m:val="center"/>
@@ -493,9 +479,7 @@
           </m:d>
         </m:oMath>
       </m:oMathPara>
-      <w:r>
-        <w:cr/>
-      </w:r>
+      <w:br/>
     </w:p>
     <w:p>
       <w:pPr>
@@ -515,9 +499,7 @@
           <w:ilvl w:val="0"/>
         </w:numPr>
       </w:pPr>
-      <w:r>
-        <w:cr/>
-      </w:r>
+      <w:br/>
       <m:oMathPara>
         <m:oMathParaPr>
           <m:jc m:val="center"/>
@@ -631,9 +613,7 @@
           </m:d>
         </m:oMath>
       </m:oMathPara>
-      <w:r>
-        <w:cr/>
-      </w:r>
+      <w:br/>
     </w:p>
     <w:p>
       <w:pPr>
@@ -1043,7 +1023,7 @@
           <w:ilvl w:val="0"/>
         </w:numPr>
       </w:pPr>
-      <w:hyperlink r:id="rId23">
+      <w:hyperlink r:id="link1">
         <w:r>
           <w:rPr>
             <w:rStyle w:val="Hyperlink"/>
@@ -1079,9 +1059,7 @@
           <w:ilvl w:val="0"/>
         </w:numPr>
       </w:pPr>
-      <w:r>
-        <w:cr/>
-      </w:r>
+      <w:br/>
       <m:oMathPara>
         <m:oMathParaPr>
           <m:jc m:val="center"/>
@@ -1105,9 +1083,7 @@
           </m:r>
         </m:oMath>
       </m:oMathPara>
-      <w:r>
-        <w:cr/>
-      </w:r>
+      <w:br/>
     </w:p>
     <w:p>
       <w:pPr>
@@ -1127,9 +1103,7 @@
           <w:ilvl w:val="0"/>
         </w:numPr>
       </w:pPr>
-      <w:r>
-        <w:cr/>
-      </w:r>
+      <w:br/>
       <m:oMathPara>
         <m:oMathParaPr>
           <m:jc m:val="center"/>
@@ -1153,9 +1127,7 @@
           </m:r>
         </m:oMath>
       </m:oMathPara>
-      <w:r>
-        <w:cr/>
-      </w:r>
+      <w:br/>
     </w:p>
     <w:p>
       <w:pPr>
@@ -1320,9 +1292,7 @@
           <w:ilvl w:val="0"/>
         </w:numPr>
       </w:pPr>
-      <w:r>
-        <w:cr/>
-      </w:r>
+      <w:br/>
       <m:oMathPara>
         <m:oMathParaPr>
           <m:jc m:val="center"/>
@@ -1482,9 +1452,7 @@
           </m:d>
         </m:oMath>
       </m:oMathPara>
-      <w:r>
-        <w:cr/>
-      </w:r>
+      <w:br/>
     </w:p>
     <w:p>
       <w:pPr>
@@ -1493,7 +1461,7 @@
           <w:ilvl w:val="0"/>
         </w:numPr>
       </w:pPr>
-      <w:hyperlink r:id="rId24">
+      <w:hyperlink r:id="link2">
         <w:r>
           <w:rPr>
             <w:rStyle w:val="Hyperlink"/>
@@ -1520,9 +1488,7 @@
           <w:ilvl w:val="0"/>
         </w:numPr>
       </w:pPr>
-      <w:r>
-        <w:cr/>
-      </w:r>
+      <w:br/>
       <m:oMathPara>
         <m:oMathParaPr>
           <m:jc m:val="center"/>
@@ -1652,9 +1618,7 @@
           </m:sSub>
         </m:oMath>
       </m:oMathPara>
-      <w:r>
-        <w:cr/>
-      </w:r>
+      <w:br/>
     </w:p>
     <w:p>
       <w:pPr>
@@ -1697,9 +1661,7 @@
           <w:ilvl w:val="0"/>
         </w:numPr>
       </w:pPr>
-      <w:r>
-        <w:cr/>
-      </w:r>
+      <w:br/>
       <m:oMathPara>
         <m:oMathParaPr>
           <m:jc m:val="center"/>
@@ -2192,9 +2154,7 @@
           </m:d>
         </m:oMath>
       </m:oMathPara>
-      <w:r>
-        <w:cr/>
-      </w:r>
+      <w:br/>
     </w:p>
     <w:p>
       <w:pPr>
@@ -2269,9 +2229,7 @@
         </w:rPr>
         <w:t xml:space="preserve">]])</w:t>
       </w:r>
-      <w:r>
-        <w:cr/>
-      </w:r>
+      <w:br/>
       <w:r>
         <w:rPr>
           <w:rStyle w:val="NormalTok"/>
@@ -3003,7 +2961,7 @@
           <w:ilvl w:val="0"/>
         </w:numPr>
       </w:pPr>
-      <w:hyperlink r:id="rId25">
+      <w:hyperlink r:id="link3">
         <w:r>
           <w:rPr>
             <w:rStyle w:val="Hyperlink"/>
@@ -3015,7 +2973,7 @@
     <w:p>
       <w:pPr>
         <w:numPr>
-          <w:numId w:val="2"/>
+          <w:numId w:val="3"/>
           <w:ilvl w:val="0"/>
         </w:numPr>
       </w:pPr>
@@ -3122,7 +3080,7 @@
         <w:rPr>
           <w:rStyle w:val="NormalTok"/>
         </w:rPr>
-        <w:t xml:space="preserve">identify_matrix(</w:t>
+        <w:t xml:space="preserve">identity_matrix(</w:t>
       </w:r>
       <w:r>
         <w:rPr>
@@ -3338,9 +3296,7 @@
           <w:ilvl w:val="0"/>
         </w:numPr>
       </w:pPr>
-      <w:r>
-        <w:cr/>
-      </w:r>
+      <w:br/>
       <m:oMathPara>
         <m:oMathParaPr>
           <m:jc m:val="center"/>
@@ -3482,9 +3438,7 @@
           </m:r>
         </m:oMath>
       </m:oMathPara>
-      <w:r>
-        <w:cr/>
-      </w:r>
+      <w:br/>
     </w:p>
     <w:p>
       <w:pPr>
@@ -3612,7 +3566,7 @@
           <w:ilvl w:val="0"/>
         </w:numPr>
       </w:pPr>
-      <w:hyperlink r:id="rId25">
+      <w:hyperlink r:id="link3">
         <w:r>
           <w:rPr>
             <w:rStyle w:val="Hyperlink"/>
@@ -3624,7 +3578,7 @@
     <w:p>
       <w:pPr>
         <w:numPr>
-          <w:numId w:val="2"/>
+          <w:numId w:val="3"/>
           <w:ilvl w:val="0"/>
         </w:numPr>
       </w:pPr>
@@ -3675,9 +3629,7 @@
           <w:ilvl w:val="0"/>
         </w:numPr>
       </w:pPr>
-      <w:r>
-        <w:cr/>
-      </w:r>
+      <w:br/>
       <m:oMathPara>
         <m:oMathParaPr>
           <m:jc m:val="center"/>
@@ -3962,15 +3914,11 @@
           </m:d>
         </m:oMath>
       </m:oMathPara>
-      <w:r>
-        <w:cr/>
-      </w:r>
-      <w:r>
-        <w:t xml:space="preserve"> </w:t>
-      </w:r>
-      <w:r>
-        <w:cr/>
-      </w:r>
+      <w:br/>
+      <w:r>
+        <w:t xml:space="preserve"> </w:t>
+      </w:r>
+      <w:br/>
       <m:oMathPara>
         <m:oMathParaPr>
           <m:jc m:val="center"/>
@@ -4260,15 +4208,11 @@
           </m:d>
         </m:oMath>
       </m:oMathPara>
-      <w:r>
-        <w:cr/>
-      </w:r>
-      <w:r>
-        <w:t xml:space="preserve"> </w:t>
-      </w:r>
-      <w:r>
-        <w:cr/>
-      </w:r>
+      <w:br/>
+      <w:r>
+        <w:t xml:space="preserve"> </w:t>
+      </w:r>
+      <w:br/>
       <m:oMathPara>
         <m:oMathParaPr>
           <m:jc m:val="center"/>
@@ -4373,15 +4317,11 @@
           </m:d>
         </m:oMath>
       </m:oMathPara>
-      <w:r>
-        <w:cr/>
-      </w:r>
-      <w:r>
-        <w:t xml:space="preserve"> </w:t>
-      </w:r>
-      <w:r>
-        <w:cr/>
-      </w:r>
+      <w:br/>
+      <w:r>
+        <w:t xml:space="preserve"> </w:t>
+      </w:r>
+      <w:br/>
       <m:oMathPara>
         <m:oMathParaPr>
           <m:jc m:val="center"/>
@@ -4493,15 +4433,11 @@
           </m:d>
         </m:oMath>
       </m:oMathPara>
-      <w:r>
-        <w:cr/>
-      </w:r>
-      <w:r>
-        <w:t xml:space="preserve"> </w:t>
-      </w:r>
-      <w:r>
-        <w:cr/>
-      </w:r>
+      <w:br/>
+      <w:r>
+        <w:t xml:space="preserve"> </w:t>
+      </w:r>
+      <w:br/>
       <m:oMathPara>
         <m:oMathParaPr>
           <m:jc m:val="center"/>
@@ -4564,9 +4500,7 @@
           </m:d>
         </m:oMath>
       </m:oMathPara>
-      <w:r>
-        <w:cr/>
-      </w:r>
+      <w:br/>
     </w:p>
     <w:p>
       <w:pPr>
@@ -4616,7 +4550,7 @@
           <w:ilvl w:val="0"/>
         </w:numPr>
       </w:pPr>
-      <w:hyperlink r:id="rId26">
+      <w:hyperlink r:id="link4">
         <w:r>
           <w:rPr>
             <w:rStyle w:val="Hyperlink"/>
@@ -4628,7 +4562,7 @@
     <w:p>
       <w:pPr>
         <w:numPr>
-          <w:numId w:val="2"/>
+          <w:numId w:val="3"/>
           <w:ilvl w:val="0"/>
         </w:numPr>
       </w:pPr>
@@ -4692,9 +4626,7 @@
         </w:rPr>
         <w:t xml:space="preserve"># Gives a random square matrix of size 5 in Z</w:t>
       </w:r>
-      <w:r>
-        <w:cr/>
-      </w:r>
+      <w:br/>
       <w:r>
         <w:rPr>
           <w:rStyle w:val="NormalTok"/>
@@ -4738,7 +4670,7 @@
           <w:ilvl w:val="0"/>
         </w:numPr>
       </w:pPr>
-      <w:hyperlink r:id="rId27">
+      <w:hyperlink r:id="link5">
         <w:r>
           <w:rPr>
             <w:rStyle w:val="Hyperlink"/>
@@ -4750,7 +4682,7 @@
     <w:p>
       <w:pPr>
         <w:numPr>
-          <w:numId w:val="2"/>
+          <w:numId w:val="3"/>
           <w:ilvl w:val="0"/>
         </w:numPr>
       </w:pPr>
@@ -4769,7 +4701,7 @@
       <w:r>
         <w:t xml:space="preserve"> </w:t>
       </w:r>
-      <w:hyperlink r:id="rId28">
+      <w:hyperlink r:id="link6">
         <w:r>
           <w:rPr>
             <w:rStyle w:val="Hyperlink"/>
@@ -4817,9 +4749,7 @@
           <w:ilvl w:val="0"/>
         </w:numPr>
       </w:pPr>
-      <w:r>
-        <w:cr/>
-      </w:r>
+      <w:br/>
       <m:oMathPara>
         <m:oMathParaPr>
           <m:jc m:val="center"/>
@@ -4918,9 +4848,7 @@
           </m:d>
         </m:oMath>
       </m:oMathPara>
-      <w:r>
-        <w:cr/>
-      </w:r>
+      <w:br/>
     </w:p>
     <w:p>
       <w:pPr>
@@ -5137,7 +5065,7 @@
     <w:p>
       <w:pPr>
         <w:numPr>
-          <w:numId w:val="2"/>
+          <w:numId w:val="3"/>
           <w:ilvl w:val="0"/>
         </w:numPr>
       </w:pPr>
@@ -5147,7 +5075,7 @@
       <w:r>
         <w:t xml:space="preserve"> </w:t>
       </w:r>
-      <w:hyperlink r:id="rId29">
+      <w:hyperlink r:id="link7">
         <w:r>
           <w:rPr>
             <w:rStyle w:val="Hyperlink"/>
@@ -5196,14 +5124,9 @@
 </w:document>
 </file>
 
-<file path=word/footnotes.xml><?xml version="1.0" encoding="utf-8"?>
-<w:footnotes xmlns:w="http://schemas.openxmlformats.org/wordprocessingml/2006/main" xmlns:m="http://schemas.openxmlformats.org/officeDocument/2006/math" xmlns:r="http://schemas.openxmlformats.org/officeDocument/2006/relationships" xmlns:o="urn:schemas-microsoft-com:office:office" xmlns:v="urn:schemas-microsoft-com:vml" xmlns:w10="urn:schemas-microsoft-com:office:word" xmlns:a="http://schemas.openxmlformats.org/drawingml/2006/main" xmlns:pic="http://schemas.openxmlformats.org/drawingml/2006/picture" xmlns:wp="http://schemas.openxmlformats.org/drawingml/2006/wordprocessingDrawing"/>
-</file>
-
 <file path=word/numbering.xml><?xml version="1.0" encoding="utf-8"?>
 <w:numbering xmlns:w="http://schemas.openxmlformats.org/wordprocessingml/2006/main">
   <w:abstractNum w:abstractNumId="0">
-    <w:nsid w:val="2c1889d2"/>
     <w:multiLevelType w:val="multilevel"/>
     <w:lvl w:ilvl="0">
       <w:numFmt w:val="bullet"/>
@@ -5284,7 +5207,6 @@
     </w:lvl>
   </w:abstractNum>
   <w:abstractNum w:abstractNumId="2">
-    <w:nsid w:val="94aff619"/>
     <w:multiLevelType w:val="multilevel"/>
     <w:lvl w:ilvl="0">
       <w:start w:val="1"/>
@@ -5669,8 +5591,8 @@
       <w:i/>
     </w:rPr>
   </w:style>
-  <w:style w:type="paragraph" w:styleId="ImageCaption">
-    <w:name w:val="Image Caption"/>
+  <w:style w:type="paragraph" w:styleId="PictureCaption">
+    <w:name w:val="Picture Caption"/>
     <w:basedOn w:val="Normal"/>
     <w:link w:val="BodyTextChar"/>
     <w:pPr>

</xml_diff>